<commit_message>
Clean and reshuffle evaluation Dataset
</commit_message>
<xml_diff>
--- a/docs/APIdataset prompt.docx
+++ b/docs/APIdataset prompt.docx
@@ -2,6 +2,34 @@
 <file path=word/document.xml><?xml version="1.0" encoding="utf-8"?>
 <w:document xmlns:wpc="http://schemas.microsoft.com/office/word/2010/wordprocessingCanvas" xmlns:mc="http://schemas.openxmlformats.org/markup-compatibility/2006" xmlns:o="urn:schemas-microsoft-com:office:office" xmlns:r="http://schemas.openxmlformats.org/officeDocument/2006/relationships" xmlns:m="http://schemas.openxmlformats.org/officeDocument/2006/math" xmlns:v="urn:schemas-microsoft-com:vml" xmlns:wp14="http://schemas.microsoft.com/office/word/2010/wordprocessingDrawing" xmlns:wp="http://schemas.openxmlformats.org/drawingml/2006/wordprocessingDrawing" xmlns:w="http://schemas.openxmlformats.org/wordprocessingml/2006/main" xmlns:w14="http://schemas.microsoft.com/office/word/2010/wordml" xmlns:w10="urn:schemas-microsoft-com:office:word" xmlns:w15="http://schemas.microsoft.com/office/word/2012/wordml" xmlns:wpg="http://schemas.microsoft.com/office/word/2010/wordprocessingGroup" xmlns:wpi="http://schemas.microsoft.com/office/word/2010/wordprocessingInk" xmlns:wne="http://schemas.microsoft.com/office/word/2006/wordml" xmlns:wps="http://schemas.microsoft.com/office/word/2010/wordprocessingShape" xmlns:wpsCustomData="http://www.wps.cn/officeDocument/2013/wpsCustomData" mc:Ignorable="w14 w15 wp14">
   <w:body>
+    <w:p>
+      <w:pPr>
+        <w:numPr>
+          <w:ilvl w:val="0"/>
+          <w:numId w:val="0"/>
+        </w:numPr>
+        <w:spacing w:after="200" w:line="276" w:lineRule="auto"/>
+        <w:rPr>
+          <w:rFonts w:hint="default" w:ascii="Times New Roman Italic" w:hAnsi="Times New Roman Italic" w:cs="Times New Roman Italic"/>
+          <w:i/>
+          <w:iCs/>
+          <w:sz w:val="20"/>
+          <w:szCs w:val="20"/>
+          <w:lang w:val="en-US"/>
+        </w:rPr>
+      </w:pPr>
+      <w:r>
+        <w:rPr>
+          <w:rFonts w:hint="default" w:ascii="Times New Roman Italic" w:hAnsi="Times New Roman Italic" w:cs="Times New Roman Italic"/>
+          <w:i/>
+          <w:iCs/>
+          <w:sz w:val="20"/>
+          <w:szCs w:val="20"/>
+          <w:lang w:val="en-US"/>
+        </w:rPr>
+        <w:t>Try to make dataset with llm, it still got hallucinations.  So give up.</w:t>
+      </w:r>
+    </w:p>
     <w:p>
       <w:pPr>
         <w:numPr>
@@ -220,8 +248,6 @@
         </w:rPr>
         <w:t xml:space="preserve"> from the list of all APIs. It needs to be diversified as much as possible, choose from the all APINAME in the file. Don’t make up one.</w:t>
       </w:r>
-      <w:bookmarkStart w:id="0" w:name="_GoBack"/>
-      <w:bookmarkEnd w:id="0"/>
     </w:p>
     <w:p>
       <w:pPr>
@@ -692,6 +718,93 @@
         <w:t>Now let’s try the first 5 lines in the file.</w:t>
       </w:r>
     </w:p>
+    <w:p>
+      <w:pPr>
+        <w:numPr>
+          <w:numId w:val="0"/>
+        </w:numPr>
+        <w:spacing w:after="200" w:line="276" w:lineRule="auto"/>
+        <w:rPr>
+          <w:rFonts w:hint="default" w:ascii="Times New Roman Regular" w:hAnsi="Times New Roman Regular" w:eastAsia="SimSun" w:cs="Times New Roman Regular"/>
+          <w:sz w:val="20"/>
+          <w:szCs w:val="20"/>
+          <w:lang w:val="en-US" w:eastAsia="zh-CN"/>
+        </w:rPr>
+      </w:pPr>
+    </w:p>
+    <w:p>
+      <w:pPr>
+        <w:numPr>
+          <w:numId w:val="0"/>
+        </w:numPr>
+        <w:spacing w:after="200" w:line="276" w:lineRule="auto"/>
+        <w:rPr>
+          <w:rFonts w:hint="default" w:ascii="Times New Roman Regular" w:hAnsi="Times New Roman Regular" w:eastAsia="SimSun" w:cs="Times New Roman Regular"/>
+          <w:sz w:val="20"/>
+          <w:szCs w:val="20"/>
+          <w:lang w:val="en-US" w:eastAsia="zh-CN"/>
+        </w:rPr>
+        <w:sectPr>
+          <w:pgSz w:w="12240" w:h="15840"/>
+          <w:pgMar w:top="1440" w:right="1800" w:bottom="1440" w:left="1800" w:header="720" w:footer="720" w:gutter="0"/>
+          <w:cols w:space="720" w:num="1"/>
+          <w:docGrid w:linePitch="360" w:charSpace="0"/>
+        </w:sectPr>
+      </w:pPr>
+    </w:p>
+    <w:p>
+      <w:pPr>
+        <w:numPr>
+          <w:numId w:val="0"/>
+        </w:numPr>
+        <w:spacing w:after="200" w:line="276" w:lineRule="auto"/>
+        <w:rPr>
+          <w:rFonts w:hint="default" w:ascii="Times New Roman Regular" w:hAnsi="Times New Roman Regular" w:eastAsia="SimSun" w:cs="Times New Roman Regular"/>
+          <w:sz w:val="20"/>
+          <w:szCs w:val="20"/>
+          <w:lang w:val="en-US" w:eastAsia="zh-CN"/>
+        </w:rPr>
+      </w:pPr>
+      <w:r>
+        <w:rPr>
+          <w:rFonts w:hint="default" w:ascii="Times New Roman Regular" w:hAnsi="Times New Roman Regular" w:eastAsia="SimSun" w:cs="Times New Roman Regular"/>
+          <w:sz w:val="20"/>
+          <w:szCs w:val="20"/>
+          <w:lang w:val="en-US" w:eastAsia="zh-CN"/>
+        </w:rPr>
+        <w:t xml:space="preserve">Then, make a python file to make the QA dataset. </w:t>
+      </w:r>
+      <w:bookmarkStart w:id="0" w:name="_GoBack"/>
+      <w:bookmarkEnd w:id="0"/>
+    </w:p>
+    <w:p>
+      <w:pPr>
+        <w:numPr>
+          <w:numId w:val="0"/>
+        </w:numPr>
+        <w:spacing w:after="200" w:line="276" w:lineRule="auto"/>
+        <w:rPr>
+          <w:rFonts w:hint="default" w:ascii="Times New Roman Regular" w:hAnsi="Times New Roman Regular" w:eastAsia="SimSun" w:cs="Times New Roman Regular"/>
+          <w:sz w:val="20"/>
+          <w:szCs w:val="20"/>
+          <w:lang w:val="en-US" w:eastAsia="zh-CN"/>
+        </w:rPr>
+      </w:pPr>
+    </w:p>
+    <w:p>
+      <w:pPr>
+        <w:numPr>
+          <w:numId w:val="0"/>
+        </w:numPr>
+        <w:spacing w:after="200" w:line="276" w:lineRule="auto"/>
+        <w:rPr>
+          <w:rFonts w:hint="default" w:ascii="Times New Roman Regular" w:hAnsi="Times New Roman Regular" w:eastAsia="SimSun" w:cs="Times New Roman Regular"/>
+          <w:sz w:val="20"/>
+          <w:szCs w:val="20"/>
+          <w:lang w:val="en-US" w:eastAsia="zh-CN"/>
+        </w:rPr>
+      </w:pPr>
+    </w:p>
     <w:sectPr>
       <w:pgSz w:w="12240" w:h="15840"/>
       <w:pgMar w:top="1440" w:right="1800" w:bottom="1440" w:left="1800" w:header="720" w:footer="720" w:gutter="0"/>

</xml_diff>